<commit_message>
Add description of hasBall variable
</commit_message>
<xml_diff>
--- a/PSoC_Pong_Info.docx
+++ b/PSoC_Pong_Info.docx
@@ -1212,6 +1212,47 @@
           <w:szCs w:val="20"/>
         </w:rPr>
         <w:t>.</w:t>
+      </w:r>
+    </w:p>
+    <w:p>
+      <w:pPr>
+        <w:pStyle w:val="ListParagraph"/>
+        <w:numPr>
+          <w:ilvl w:val="0"/>
+          <w:numId w:val="5"/>
+        </w:numPr>
+        <w:rPr>
+          <w:sz w:val="20"/>
+          <w:szCs w:val="20"/>
+        </w:rPr>
+      </w:pPr>
+      <w:r>
+        <w:rPr>
+          <w:sz w:val="20"/>
+          <w:szCs w:val="20"/>
+        </w:rPr>
+        <w:t xml:space="preserve">There is a Boolean variable called “hasBall” that keeps track of which kit currently </w:t>
+      </w:r>
+      <w:r>
+        <w:rPr>
+          <w:sz w:val="20"/>
+          <w:szCs w:val="20"/>
+        </w:rPr>
+        <w:t>controls the ball</w:t>
+      </w:r>
+      <w:r>
+        <w:rPr>
+          <w:sz w:val="20"/>
+          <w:szCs w:val="20"/>
+        </w:rPr>
+        <w:t xml:space="preserve">. It should be set to true for the peripheral </w:t>
+      </w:r>
+      <w:r>
+        <w:rPr>
+          <w:sz w:val="20"/>
+          <w:szCs w:val="20"/>
+        </w:rPr>
+        <w:t>so that the game starts up correctly. It should be set to false when you send the notification to the central.</w:t>
       </w:r>
     </w:p>
     <w:p>

</xml_diff>